<commit_message>
Solución de fallo en asistentes de las actas
</commit_message>
<xml_diff>
--- a/Acta/Word/2020.02.20_1_Actas.docx
+++ b/Acta/Word/2020.02.20_1_Actas.docx
@@ -4,26 +4,18 @@
   <w:body>
     <w:p>
       <w:pPr>
-        <w:pStyle w:val="Title"/>
+        <w:pStyle w:val="Ttulo"/>
       </w:pPr>
       <w:r>
         <w:t>Acta de la primera r</w:t>
       </w:r>
       <w:r>
-        <w:t xml:space="preserve">eunión del grupo Mary Allen </w:t>
-      </w:r>
-      <w:proofErr w:type="spellStart"/>
-      <w:r>
-        <w:t>Wikes</w:t>
-      </w:r>
-      <w:proofErr w:type="spellEnd"/>
-      <w:r>
-        <w:t xml:space="preserve"> con el tutor</w:t>
-      </w:r>
-    </w:p>
-    <w:p>
-      <w:pPr>
-        <w:pStyle w:val="Heading1"/>
+        <w:t>eunión del grupo Mary Allen Wikes con el tutor</w:t>
+      </w:r>
+    </w:p>
+    <w:p>
+      <w:pPr>
+        <w:pStyle w:val="Ttulo1"/>
       </w:pPr>
       <w:r>
         <w:t>Asistentes</w:t>
@@ -31,53 +23,57 @@
     </w:p>
     <w:p>
       <w:pPr>
-        <w:pStyle w:val="ListParagraph"/>
+        <w:pStyle w:val="Prrafodelista"/>
         <w:numPr>
           <w:ilvl w:val="0"/>
           <w:numId w:val="2"/>
         </w:numPr>
       </w:pPr>
       <w:r>
-        <w:t xml:space="preserve">Francisco Javier Nogueras </w:t>
-      </w:r>
-      <w:proofErr w:type="spellStart"/>
-      <w:r>
-        <w:t>Iso</w:t>
-      </w:r>
-      <w:proofErr w:type="spellEnd"/>
-    </w:p>
-    <w:p>
-      <w:pPr>
-        <w:pStyle w:val="ListParagraph"/>
+        <w:t>Francisco Javier Nogueras Iso</w:t>
+      </w:r>
+    </w:p>
+    <w:p>
+      <w:pPr>
+        <w:pStyle w:val="Prrafodelista"/>
         <w:numPr>
           <w:ilvl w:val="0"/>
           <w:numId w:val="2"/>
         </w:numPr>
       </w:pPr>
       <w:r>
+        <w:t>Alba Vallés Esteban</w:t>
+      </w:r>
+      <w:bookmarkStart w:id="0" w:name="_GoBack"/>
+      <w:bookmarkEnd w:id="0"/>
+    </w:p>
+    <w:p>
+      <w:pPr>
+        <w:pStyle w:val="Prrafodelista"/>
+        <w:numPr>
+          <w:ilvl w:val="0"/>
+          <w:numId w:val="2"/>
+        </w:numPr>
+      </w:pPr>
+      <w:r>
         <w:t>Enrique Ruiz Flores</w:t>
       </w:r>
     </w:p>
     <w:p>
       <w:pPr>
-        <w:pStyle w:val="ListParagraph"/>
+        <w:pStyle w:val="Prrafodelista"/>
         <w:numPr>
           <w:ilvl w:val="0"/>
           <w:numId w:val="2"/>
         </w:numPr>
       </w:pPr>
       <w:r>
-        <w:t xml:space="preserve">Daniel Subías </w:t>
-      </w:r>
-      <w:proofErr w:type="spellStart"/>
-      <w:r>
-        <w:t>Sarrato</w:t>
-      </w:r>
-      <w:proofErr w:type="spellEnd"/>
-    </w:p>
-    <w:p>
-      <w:pPr>
-        <w:pStyle w:val="ListParagraph"/>
+        <w:t>Daniel Subías Sarrato</w:t>
+      </w:r>
+    </w:p>
+    <w:p>
+      <w:pPr>
+        <w:pStyle w:val="Prrafodelista"/>
         <w:numPr>
           <w:ilvl w:val="0"/>
           <w:numId w:val="2"/>
@@ -89,7 +85,7 @@
     </w:p>
     <w:p>
       <w:pPr>
-        <w:pStyle w:val="ListParagraph"/>
+        <w:pStyle w:val="Prrafodelista"/>
         <w:numPr>
           <w:ilvl w:val="0"/>
           <w:numId w:val="2"/>
@@ -101,7 +97,7 @@
     </w:p>
     <w:p>
       <w:pPr>
-        <w:pStyle w:val="ListParagraph"/>
+        <w:pStyle w:val="Prrafodelista"/>
         <w:numPr>
           <w:ilvl w:val="0"/>
           <w:numId w:val="2"/>
@@ -113,7 +109,7 @@
     </w:p>
     <w:p>
       <w:pPr>
-        <w:pStyle w:val="ListParagraph"/>
+        <w:pStyle w:val="Prrafodelista"/>
         <w:numPr>
           <w:ilvl w:val="0"/>
           <w:numId w:val="2"/>
@@ -133,7 +129,7 @@
     </w:p>
     <w:p>
       <w:pPr>
-        <w:pStyle w:val="Heading1"/>
+        <w:pStyle w:val="Ttulo1"/>
       </w:pPr>
       <w:r>
         <w:t>Temas tratados</w:t>
@@ -144,7 +140,7 @@
     </w:p>
     <w:p>
       <w:pPr>
-        <w:pStyle w:val="Heading2"/>
+        <w:pStyle w:val="Ttulo2"/>
       </w:pPr>
       <w:r>
         <w:t>Requisitos</w:t>
@@ -152,7 +148,7 @@
     </w:p>
     <w:p>
       <w:pPr>
-        <w:pStyle w:val="ListParagraph"/>
+        <w:pStyle w:val="Prrafodelista"/>
         <w:numPr>
           <w:ilvl w:val="0"/>
           <w:numId w:val="3"/>
@@ -164,7 +160,7 @@
     </w:p>
     <w:p>
       <w:pPr>
-        <w:pStyle w:val="ListParagraph"/>
+        <w:pStyle w:val="Prrafodelista"/>
         <w:numPr>
           <w:ilvl w:val="0"/>
           <w:numId w:val="3"/>
@@ -176,7 +172,7 @@
     </w:p>
     <w:p>
       <w:pPr>
-        <w:pStyle w:val="ListParagraph"/>
+        <w:pStyle w:val="Prrafodelista"/>
         <w:numPr>
           <w:ilvl w:val="0"/>
           <w:numId w:val="3"/>
@@ -215,7 +211,7 @@
     </w:p>
     <w:p>
       <w:pPr>
-        <w:pStyle w:val="ListParagraph"/>
+        <w:pStyle w:val="Prrafodelista"/>
         <w:numPr>
           <w:ilvl w:val="0"/>
           <w:numId w:val="3"/>
@@ -227,7 +223,7 @@
     </w:p>
     <w:p>
       <w:pPr>
-        <w:pStyle w:val="ListParagraph"/>
+        <w:pStyle w:val="Prrafodelista"/>
         <w:numPr>
           <w:ilvl w:val="0"/>
           <w:numId w:val="3"/>
@@ -242,7 +238,7 @@
     </w:p>
     <w:p>
       <w:pPr>
-        <w:pStyle w:val="ListParagraph"/>
+        <w:pStyle w:val="Prrafodelista"/>
         <w:numPr>
           <w:ilvl w:val="0"/>
           <w:numId w:val="3"/>
@@ -254,7 +250,7 @@
     </w:p>
     <w:p>
       <w:pPr>
-        <w:pStyle w:val="ListParagraph"/>
+        <w:pStyle w:val="Prrafodelista"/>
         <w:numPr>
           <w:ilvl w:val="0"/>
           <w:numId w:val="3"/>
@@ -266,7 +262,7 @@
     </w:p>
     <w:p>
       <w:pPr>
-        <w:pStyle w:val="ListParagraph"/>
+        <w:pStyle w:val="Prrafodelista"/>
         <w:numPr>
           <w:ilvl w:val="0"/>
           <w:numId w:val="3"/>
@@ -278,7 +274,7 @@
     </w:p>
     <w:p>
       <w:pPr>
-        <w:pStyle w:val="ListParagraph"/>
+        <w:pStyle w:val="Prrafodelista"/>
         <w:numPr>
           <w:ilvl w:val="0"/>
           <w:numId w:val="3"/>
@@ -293,7 +289,7 @@
     </w:p>
     <w:p>
       <w:pPr>
-        <w:pStyle w:val="ListParagraph"/>
+        <w:pStyle w:val="Prrafodelista"/>
         <w:numPr>
           <w:ilvl w:val="0"/>
           <w:numId w:val="3"/>
@@ -305,7 +301,7 @@
     </w:p>
     <w:p>
       <w:pPr>
-        <w:pStyle w:val="ListParagraph"/>
+        <w:pStyle w:val="Prrafodelista"/>
         <w:numPr>
           <w:ilvl w:val="0"/>
           <w:numId w:val="3"/>
@@ -317,7 +313,7 @@
     </w:p>
     <w:p>
       <w:pPr>
-        <w:pStyle w:val="ListParagraph"/>
+        <w:pStyle w:val="Prrafodelista"/>
         <w:numPr>
           <w:ilvl w:val="0"/>
           <w:numId w:val="3"/>
@@ -335,7 +331,7 @@
     </w:p>
     <w:p>
       <w:pPr>
-        <w:pStyle w:val="Heading2"/>
+        <w:pStyle w:val="Ttulo2"/>
         <w:spacing w:line="360" w:lineRule="auto"/>
       </w:pPr>
       <w:r>
@@ -344,7 +340,7 @@
     </w:p>
     <w:p>
       <w:pPr>
-        <w:pStyle w:val="ListParagraph"/>
+        <w:pStyle w:val="Prrafodelista"/>
         <w:numPr>
           <w:ilvl w:val="0"/>
           <w:numId w:val="4"/>
@@ -359,7 +355,7 @@
     </w:p>
     <w:p>
       <w:pPr>
-        <w:pStyle w:val="ListParagraph"/>
+        <w:pStyle w:val="Prrafodelista"/>
         <w:numPr>
           <w:ilvl w:val="0"/>
           <w:numId w:val="4"/>
@@ -374,7 +370,7 @@
     </w:p>
     <w:p>
       <w:pPr>
-        <w:pStyle w:val="ListParagraph"/>
+        <w:pStyle w:val="Prrafodelista"/>
         <w:numPr>
           <w:ilvl w:val="0"/>
           <w:numId w:val="4"/>
@@ -389,27 +385,19 @@
     </w:p>
     <w:p>
       <w:pPr>
-        <w:pStyle w:val="ListParagraph"/>
+        <w:pStyle w:val="Prrafodelista"/>
         <w:numPr>
           <w:ilvl w:val="0"/>
           <w:numId w:val="4"/>
         </w:numPr>
       </w:pPr>
       <w:r>
-        <w:t xml:space="preserve">Django es versátil y </w:t>
-      </w:r>
-      <w:proofErr w:type="spellStart"/>
-      <w:r>
-        <w:t>Flask</w:t>
-      </w:r>
-      <w:proofErr w:type="spellEnd"/>
-      <w:r>
-        <w:t xml:space="preserve"> está orientado a proyectos más sencillos.</w:t>
-      </w:r>
-    </w:p>
-    <w:p>
-      <w:pPr>
-        <w:pStyle w:val="ListParagraph"/>
+        <w:t>Django es versátil y Flask está orientado a proyectos más sencillos.</w:t>
+      </w:r>
+    </w:p>
+    <w:p>
+      <w:pPr>
+        <w:pStyle w:val="Prrafodelista"/>
         <w:numPr>
           <w:ilvl w:val="0"/>
           <w:numId w:val="4"/>
@@ -420,15 +408,7 @@
         <w:t xml:space="preserve">Java </w:t>
       </w:r>
       <w:r>
-        <w:t xml:space="preserve">y Python son buenas opciones. Python es la tendencia, posee más </w:t>
-      </w:r>
-      <w:proofErr w:type="spellStart"/>
-      <w:r>
-        <w:t>APIs</w:t>
-      </w:r>
-      <w:proofErr w:type="spellEnd"/>
-      <w:r>
-        <w:t xml:space="preserve"> </w:t>
+        <w:t xml:space="preserve">y Python son buenas opciones. Python es la tendencia, posee más APIs </w:t>
       </w:r>
       <w:r>
         <w:t>disponibles,</w:t>
@@ -439,22 +419,14 @@
     </w:p>
     <w:p>
       <w:pPr>
-        <w:pStyle w:val="ListParagraph"/>
+        <w:pStyle w:val="Prrafodelista"/>
         <w:numPr>
           <w:ilvl w:val="0"/>
           <w:numId w:val="4"/>
         </w:numPr>
       </w:pPr>
       <w:r>
-        <w:t xml:space="preserve">Angular se puede combinar con </w:t>
-      </w:r>
-      <w:proofErr w:type="spellStart"/>
-      <w:r>
-        <w:t>Backend</w:t>
-      </w:r>
-      <w:proofErr w:type="spellEnd"/>
-      <w:r>
-        <w:t xml:space="preserve"> en Django</w:t>
+        <w:t>Angular se puede combinar con Backend en Django</w:t>
       </w:r>
       <w:r>
         <w:t>.</w:t>
@@ -462,7 +434,7 @@
     </w:p>
     <w:p>
       <w:pPr>
-        <w:pStyle w:val="ListParagraph"/>
+        <w:pStyle w:val="Prrafodelista"/>
         <w:numPr>
           <w:ilvl w:val="0"/>
           <w:numId w:val="4"/>
@@ -477,17 +449,15 @@
     </w:p>
     <w:p>
       <w:pPr>
-        <w:pStyle w:val="ListParagraph"/>
+        <w:pStyle w:val="Prrafodelista"/>
         <w:numPr>
           <w:ilvl w:val="0"/>
           <w:numId w:val="4"/>
         </w:numPr>
       </w:pPr>
-      <w:proofErr w:type="spellStart"/>
       <w:r>
         <w:t>Pychar</w:t>
       </w:r>
-      <w:proofErr w:type="spellEnd"/>
       <w:r>
         <w:t xml:space="preserve"> como IDE</w:t>
       </w:r>
@@ -497,27 +467,14 @@
     </w:p>
     <w:p>
       <w:pPr>
-        <w:pStyle w:val="ListParagraph"/>
+        <w:pStyle w:val="Prrafodelista"/>
         <w:numPr>
           <w:ilvl w:val="0"/>
           <w:numId w:val="4"/>
         </w:numPr>
       </w:pPr>
-      <w:proofErr w:type="spellStart"/>
-      <w:r>
-        <w:t>Ionic</w:t>
-      </w:r>
-      <w:proofErr w:type="spellEnd"/>
-      <w:r>
-        <w:t xml:space="preserve"> y </w:t>
-      </w:r>
-      <w:proofErr w:type="spellStart"/>
-      <w:r>
-        <w:t>Flutter</w:t>
-      </w:r>
-      <w:proofErr w:type="spellEnd"/>
-      <w:r>
-        <w:t xml:space="preserve"> sirve</w:t>
+      <w:r>
+        <w:t>Ionic y Flutter sirve</w:t>
       </w:r>
       <w:r>
         <w:t>n</w:t>
@@ -531,7 +488,7 @@
     </w:p>
     <w:p>
       <w:pPr>
-        <w:pStyle w:val="ListParagraph"/>
+        <w:pStyle w:val="Prrafodelista"/>
         <w:numPr>
           <w:ilvl w:val="0"/>
           <w:numId w:val="4"/>
@@ -552,27 +509,22 @@
     </w:p>
     <w:p>
       <w:pPr>
-        <w:pStyle w:val="ListParagraph"/>
+        <w:pStyle w:val="Prrafodelista"/>
         <w:numPr>
           <w:ilvl w:val="0"/>
           <w:numId w:val="4"/>
         </w:numPr>
       </w:pPr>
       <w:r>
-        <w:t xml:space="preserve">Las aplicaciones web se basan en </w:t>
-      </w:r>
-      <w:proofErr w:type="spellStart"/>
-      <w:r>
-        <w:t>Javascript</w:t>
-      </w:r>
-      <w:proofErr w:type="spellEnd"/>
+        <w:t>Las aplicaciones web se basan en Javascript</w:t>
+      </w:r>
       <w:r>
         <w:t>.</w:t>
       </w:r>
     </w:p>
     <w:p>
       <w:pPr>
-        <w:pStyle w:val="ListParagraph"/>
+        <w:pStyle w:val="Prrafodelista"/>
         <w:numPr>
           <w:ilvl w:val="0"/>
           <w:numId w:val="4"/>
@@ -587,7 +539,7 @@
     </w:p>
     <w:p>
       <w:pPr>
-        <w:pStyle w:val="ListParagraph"/>
+        <w:pStyle w:val="Prrafodelista"/>
         <w:numPr>
           <w:ilvl w:val="0"/>
           <w:numId w:val="4"/>
@@ -596,18 +548,16 @@
       <w:r>
         <w:t xml:space="preserve">Emplear </w:t>
       </w:r>
-      <w:proofErr w:type="spellStart"/>
       <w:r>
         <w:t>Azure</w:t>
       </w:r>
-      <w:proofErr w:type="spellEnd"/>
       <w:r>
         <w:t xml:space="preserve"> como servidor para alojar la base de datos.</w:t>
       </w:r>
     </w:p>
     <w:p>
       <w:pPr>
-        <w:pStyle w:val="Heading2"/>
+        <w:pStyle w:val="Ttulo2"/>
         <w:spacing w:line="360" w:lineRule="auto"/>
       </w:pPr>
       <w:r>
@@ -616,7 +566,7 @@
     </w:p>
     <w:p>
       <w:pPr>
-        <w:pStyle w:val="ListParagraph"/>
+        <w:pStyle w:val="Prrafodelista"/>
         <w:numPr>
           <w:ilvl w:val="0"/>
           <w:numId w:val="5"/>
@@ -631,7 +581,7 @@
     </w:p>
     <w:p>
       <w:pPr>
-        <w:pStyle w:val="ListParagraph"/>
+        <w:pStyle w:val="Prrafodelista"/>
         <w:numPr>
           <w:ilvl w:val="0"/>
           <w:numId w:val="5"/>
@@ -643,7 +593,7 @@
     </w:p>
     <w:p>
       <w:pPr>
-        <w:pStyle w:val="ListParagraph"/>
+        <w:pStyle w:val="Prrafodelista"/>
         <w:numPr>
           <w:ilvl w:val="0"/>
           <w:numId w:val="5"/>
@@ -655,7 +605,7 @@
     </w:p>
     <w:p>
       <w:pPr>
-        <w:pStyle w:val="ListParagraph"/>
+        <w:pStyle w:val="Prrafodelista"/>
         <w:numPr>
           <w:ilvl w:val="0"/>
           <w:numId w:val="5"/>
@@ -668,20 +618,12 @@
         <w:t>n</w:t>
       </w:r>
       <w:r>
-        <w:t xml:space="preserve"> dividir las tareas en tres grupos (servidor, </w:t>
-      </w:r>
-      <w:proofErr w:type="gramStart"/>
-      <w:r>
-        <w:t>app</w:t>
-      </w:r>
-      <w:proofErr w:type="gramEnd"/>
-      <w:r>
-        <w:t xml:space="preserve"> móvil y app web).</w:t>
-      </w:r>
-    </w:p>
-    <w:p>
-      <w:pPr>
-        <w:pStyle w:val="ListParagraph"/>
+        <w:t xml:space="preserve"> dividir las tareas en tres grupos (servidor, app móvil y app web).</w:t>
+      </w:r>
+    </w:p>
+    <w:p>
+      <w:pPr>
+        <w:pStyle w:val="Prrafodelista"/>
         <w:numPr>
           <w:ilvl w:val="0"/>
           <w:numId w:val="5"/>
@@ -693,7 +635,7 @@
     </w:p>
     <w:p>
       <w:pPr>
-        <w:pStyle w:val="ListParagraph"/>
+        <w:pStyle w:val="Prrafodelista"/>
         <w:numPr>
           <w:ilvl w:val="0"/>
           <w:numId w:val="5"/>
@@ -705,7 +647,7 @@
     </w:p>
     <w:p>
       <w:pPr>
-        <w:pStyle w:val="ListParagraph"/>
+        <w:pStyle w:val="Prrafodelista"/>
         <w:numPr>
           <w:ilvl w:val="0"/>
           <w:numId w:val="5"/>
@@ -720,7 +662,7 @@
     </w:p>
     <w:p>
       <w:pPr>
-        <w:pStyle w:val="ListParagraph"/>
+        <w:pStyle w:val="Prrafodelista"/>
         <w:numPr>
           <w:ilvl w:val="0"/>
           <w:numId w:val="5"/>
@@ -732,8 +674,6 @@
       <w:r>
         <w:t>a</w:t>
       </w:r>
-      <w:bookmarkStart w:id="0" w:name="_GoBack"/>
-      <w:bookmarkEnd w:id="0"/>
       <w:r>
         <w:t>l presupuesto final.</w:t>
       </w:r>
@@ -1709,11 +1649,11 @@
     <w:name w:val="Normal"/>
     <w:qFormat/>
   </w:style>
-  <w:style w:type="paragraph" w:styleId="Heading1">
+  <w:style w:type="paragraph" w:styleId="Ttulo1">
     <w:name w:val="heading 1"/>
     <w:basedOn w:val="Normal"/>
     <w:next w:val="Normal"/>
-    <w:link w:val="Heading1Char"/>
+    <w:link w:val="Ttulo1Car"/>
     <w:uiPriority w:val="9"/>
     <w:qFormat/>
     <w:rsid w:val="00125C67"/>
@@ -1730,11 +1670,11 @@
       <w:szCs w:val="32"/>
     </w:rPr>
   </w:style>
-  <w:style w:type="paragraph" w:styleId="Heading2">
+  <w:style w:type="paragraph" w:styleId="Ttulo2">
     <w:name w:val="heading 2"/>
     <w:basedOn w:val="Normal"/>
     <w:next w:val="Normal"/>
-    <w:link w:val="Heading2Char"/>
+    <w:link w:val="Ttulo2Car"/>
     <w:uiPriority w:val="9"/>
     <w:unhideWhenUsed/>
     <w:qFormat/>
@@ -1752,13 +1692,13 @@
       <w:szCs w:val="26"/>
     </w:rPr>
   </w:style>
-  <w:style w:type="character" w:default="1" w:styleId="DefaultParagraphFont">
+  <w:style w:type="character" w:default="1" w:styleId="Fuentedeprrafopredeter">
     <w:name w:val="Default Paragraph Font"/>
     <w:uiPriority w:val="1"/>
     <w:semiHidden/>
     <w:unhideWhenUsed/>
   </w:style>
-  <w:style w:type="table" w:default="1" w:styleId="TableNormal">
+  <w:style w:type="table" w:default="1" w:styleId="Tablanormal">
     <w:name w:val="Normal Table"/>
     <w:uiPriority w:val="99"/>
     <w:semiHidden/>
@@ -1773,17 +1713,17 @@
       </w:tblCellMar>
     </w:tblPr>
   </w:style>
-  <w:style w:type="numbering" w:default="1" w:styleId="NoList">
+  <w:style w:type="numbering" w:default="1" w:styleId="Sinlista">
     <w:name w:val="No List"/>
     <w:uiPriority w:val="99"/>
     <w:semiHidden/>
     <w:unhideWhenUsed/>
   </w:style>
-  <w:style w:type="paragraph" w:styleId="Title">
+  <w:style w:type="paragraph" w:styleId="Ttulo">
     <w:name w:val="Title"/>
     <w:basedOn w:val="Normal"/>
     <w:next w:val="Normal"/>
-    <w:link w:val="TitleChar"/>
+    <w:link w:val="TtuloCar"/>
     <w:uiPriority w:val="10"/>
     <w:qFormat/>
     <w:rsid w:val="00125C67"/>
@@ -1799,10 +1739,10 @@
       <w:szCs w:val="56"/>
     </w:rPr>
   </w:style>
-  <w:style w:type="character" w:customStyle="1" w:styleId="TitleChar">
-    <w:name w:val="Title Char"/>
-    <w:basedOn w:val="DefaultParagraphFont"/>
-    <w:link w:val="Title"/>
+  <w:style w:type="character" w:customStyle="1" w:styleId="TtuloCar">
+    <w:name w:val="Título Car"/>
+    <w:basedOn w:val="Fuentedeprrafopredeter"/>
+    <w:link w:val="Ttulo"/>
     <w:uiPriority w:val="10"/>
     <w:rsid w:val="00125C67"/>
     <w:rPr>
@@ -1813,10 +1753,10 @@
       <w:szCs w:val="56"/>
     </w:rPr>
   </w:style>
-  <w:style w:type="character" w:customStyle="1" w:styleId="Heading1Char">
-    <w:name w:val="Heading 1 Char"/>
-    <w:basedOn w:val="DefaultParagraphFont"/>
-    <w:link w:val="Heading1"/>
+  <w:style w:type="character" w:customStyle="1" w:styleId="Ttulo1Car">
+    <w:name w:val="Título 1 Car"/>
+    <w:basedOn w:val="Fuentedeprrafopredeter"/>
+    <w:link w:val="Ttulo1"/>
     <w:uiPriority w:val="9"/>
     <w:rsid w:val="00125C67"/>
     <w:rPr>
@@ -1826,7 +1766,7 @@
       <w:szCs w:val="32"/>
     </w:rPr>
   </w:style>
-  <w:style w:type="paragraph" w:styleId="ListParagraph">
+  <w:style w:type="paragraph" w:styleId="Prrafodelista">
     <w:name w:val="List Paragraph"/>
     <w:basedOn w:val="Normal"/>
     <w:uiPriority w:val="34"/>
@@ -1837,10 +1777,10 @@
       <w:contextualSpacing/>
     </w:pPr>
   </w:style>
-  <w:style w:type="character" w:customStyle="1" w:styleId="Heading2Char">
-    <w:name w:val="Heading 2 Char"/>
-    <w:basedOn w:val="DefaultParagraphFont"/>
-    <w:link w:val="Heading2"/>
+  <w:style w:type="character" w:customStyle="1" w:styleId="Ttulo2Car">
+    <w:name w:val="Título 2 Car"/>
+    <w:basedOn w:val="Fuentedeprrafopredeter"/>
+    <w:link w:val="Ttulo2"/>
     <w:uiPriority w:val="9"/>
     <w:rsid w:val="004915F3"/>
     <w:rPr>

</xml_diff>